<commit_message>
Remove 側邊 and update month (Jan -> Feb)
Note: the change is based on feedback from 總圖B1阿姨.
</commit_message>
<xml_diff>
--- a/thesis/thesis.docx
+++ b/thesis/thesis.docx
@@ -559,7 +559,17 @@
           <w:sz w:val="36"/>
           <w:szCs w:val="36"/>
         </w:rPr>
-        <w:t>博士</w:t>
+        <w:t>博</w:t>
+      </w:r>
+      <w:bookmarkStart w:id="2" w:name="_GoBack"/>
+      <w:bookmarkEnd w:id="2"/>
+      <w:r>
+        <w:rPr>
+          <w:rFonts w:eastAsia="標楷體" w:hAnsi="標楷體" w:hint="eastAsia"/>
+          <w:sz w:val="36"/>
+          <w:szCs w:val="36"/>
+        </w:rPr>
+        <w:t>士</w:t>
       </w:r>
     </w:p>
     <w:p>
@@ -672,7 +682,7 @@
           <w:sz w:val="36"/>
           <w:szCs w:val="36"/>
         </w:rPr>
-        <w:t>1</w:t>
+        <w:t>2</w:t>
       </w:r>
       <w:r>
         <w:rPr>
@@ -696,7 +706,7 @@
           <w:sz w:val="36"/>
           <w:szCs w:val="36"/>
         </w:rPr>
-        <w:t>Jan</w:t>
+        <w:t>Feb</w:t>
       </w:r>
       <w:r>
         <w:rPr>
@@ -737,128 +747,6 @@
           <w:rFonts w:eastAsia="標楷體"/>
         </w:rPr>
         <w:br w:type="page"/>
-      </w:r>
-      <w:r>
-        <w:rPr>
-          <w:rFonts w:eastAsia="標楷體"/>
-          <w:noProof/>
-          <w:color w:val="000000"/>
-        </w:rPr>
-        <mc:AlternateContent>
-          <mc:Choice Requires="wps">
-            <w:drawing>
-              <wp:anchor distT="0" distB="0" distL="114300" distR="114300" simplePos="0" relativeHeight="251657216" behindDoc="0" locked="0" layoutInCell="1" allowOverlap="1">
-                <wp:simplePos x="0" y="0"/>
-                <wp:positionH relativeFrom="column">
-                  <wp:posOffset>-445135</wp:posOffset>
-                </wp:positionH>
-                <wp:positionV relativeFrom="paragraph">
-                  <wp:posOffset>-595630</wp:posOffset>
-                </wp:positionV>
-                <wp:extent cx="406400" cy="508000"/>
-                <wp:effectExtent l="0" t="0" r="0" b="0"/>
-                <wp:wrapNone/>
-                <wp:docPr id="5" name="Text Box 3"/>
-                <wp:cNvGraphicFramePr>
-                  <a:graphicFrameLocks xmlns:a="http://schemas.openxmlformats.org/drawingml/2006/main"/>
-                </wp:cNvGraphicFramePr>
-                <a:graphic xmlns:a="http://schemas.openxmlformats.org/drawingml/2006/main">
-                  <a:graphicData uri="http://schemas.microsoft.com/office/word/2010/wordprocessingShape">
-                    <wps:wsp>
-                      <wps:cNvSpPr txBox="1">
-                        <a:spLocks noChangeArrowheads="1"/>
-                      </wps:cNvSpPr>
-                      <wps:spPr bwMode="auto">
-                        <a:xfrm>
-                          <a:off x="0" y="0"/>
-                          <a:ext cx="406400" cy="508000"/>
-                        </a:xfrm>
-                        <a:prstGeom prst="rect">
-                          <a:avLst/>
-                        </a:prstGeom>
-                        <a:noFill/>
-                        <a:ln w="9525">
-                          <a:solidFill>
-                            <a:srgbClr val="000000"/>
-                          </a:solidFill>
-                          <a:miter lim="800000"/>
-                          <a:headEnd/>
-                          <a:tailEnd/>
-                        </a:ln>
-                        <a:extLst>
-                          <a:ext uri="{909E8E84-426E-40DD-AFC4-6F175D3DCCD1}">
-                            <a14:hiddenFill xmlns:a14="http://schemas.microsoft.com/office/drawing/2010/main">
-                              <a:solidFill>
-                                <a:srgbClr val="FFFFFF"/>
-                              </a:solidFill>
-                            </a14:hiddenFill>
-                          </a:ext>
-                        </a:extLst>
-                      </wps:spPr>
-                      <wps:txbx>
-                        <w:txbxContent>
-                          <w:p>
-                            <w:pPr>
-                              <w:rPr>
-                                <w:rFonts w:eastAsia="標楷體"/>
-                                <w:szCs w:val="28"/>
-                              </w:rPr>
-                            </w:pPr>
-                            <w:r>
-                              <w:rPr>
-                                <w:rFonts w:eastAsia="標楷體" w:hint="eastAsia"/>
-                                <w:szCs w:val="28"/>
-                              </w:rPr>
-                              <w:t>側邊</w:t>
-                            </w:r>
-                          </w:p>
-                        </w:txbxContent>
-                      </wps:txbx>
-                      <wps:bodyPr rot="0" vert="eaVert" wrap="square" lIns="91440" tIns="45720" rIns="91440" bIns="45720" anchor="t" anchorCtr="0" upright="1">
-                        <a:noAutofit/>
-                      </wps:bodyPr>
-                    </wps:wsp>
-                  </a:graphicData>
-                </a:graphic>
-                <wp14:sizeRelH relativeFrom="page">
-                  <wp14:pctWidth>0</wp14:pctWidth>
-                </wp14:sizeRelH>
-                <wp14:sizeRelV relativeFrom="page">
-                  <wp14:pctHeight>0</wp14:pctHeight>
-                </wp14:sizeRelV>
-              </wp:anchor>
-            </w:drawing>
-          </mc:Choice>
-          <mc:Fallback>
-            <w:pict>
-              <v:shapetype id="_x0000_t202" coordsize="21600,21600" o:spt="202" path="m,l,21600r21600,l21600,xe">
-                <v:stroke joinstyle="miter"/>
-                <v:path gradientshapeok="t" o:connecttype="rect"/>
-              </v:shapetype>
-              <v:shape id="Text Box 3" o:spid="_x0000_s1026" type="#_x0000_t202" style="position:absolute;left:0;text-align:left;margin-left:-35.05pt;margin-top:-46.9pt;width:32pt;height:40pt;z-index:251657216;visibility:visible;mso-wrap-style:square;mso-width-percent:0;mso-height-percent:0;mso-wrap-distance-left:9pt;mso-wrap-distance-top:0;mso-wrap-distance-right:9pt;mso-wrap-distance-bottom:0;mso-position-horizontal:absolute;mso-position-horizontal-relative:text;mso-position-vertical:absolute;mso-position-vertical-relative:text;mso-width-percent:0;mso-height-percent:0;mso-width-relative:page;mso-height-relative:page;v-text-anchor:top" o:gfxdata="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" filled="f">
-                <v:textbox style="layout-flow:vertical-ideographic">
-                  <w:txbxContent>
-                    <w:p>
-                      <w:pPr>
-                        <w:rPr>
-                          <w:rFonts w:eastAsia="標楷體"/>
-                          <w:szCs w:val="28"/>
-                        </w:rPr>
-                      </w:pPr>
-                      <w:r>
-                        <w:rPr>
-                          <w:rFonts w:eastAsia="標楷體" w:hint="eastAsia"/>
-                          <w:szCs w:val="28"/>
-                        </w:rPr>
-                        <w:t>側邊</w:t>
-                      </w:r>
-                    </w:p>
-                  </w:txbxContent>
-                </v:textbox>
-              </v:shape>
-            </w:pict>
-          </mc:Fallback>
-        </mc:AlternateContent>
       </w:r>
     </w:p>
     <w:p>
@@ -2238,9 +2126,7 @@
           <w:szCs w:val="52"/>
         </w:rPr>
       </w:pPr>
-      <w:bookmarkStart w:id="2" w:name="_Toc412542196"/>
-      <w:bookmarkStart w:id="3" w:name="_GoBack"/>
-      <w:bookmarkEnd w:id="3"/>
+      <w:bookmarkStart w:id="3" w:name="_Toc412542196"/>
       <w:r>
         <w:rPr>
           <w:rFonts w:hint="eastAsia"/>
@@ -2249,7 +2135,7 @@
         </w:rPr>
         <w:t>口試委員會審定書</w:t>
       </w:r>
-      <w:bookmarkEnd w:id="2"/>
+      <w:bookmarkEnd w:id="3"/>
     </w:p>
     <w:p>
       <w:pPr>
@@ -4208,7 +4094,7 @@
               <w:tab w:val="right" w:leader="dot" w:pos="9628"/>
             </w:tabs>
             <w:rPr>
-              <w:rFonts w:asciiTheme="minorHAnsi" w:eastAsiaTheme="minorEastAsia" w:hAnsiTheme="minorHAnsi" w:cstheme="minorBidi" w:hint="eastAsia"/>
+              <w:rFonts w:asciiTheme="minorHAnsi" w:eastAsiaTheme="minorEastAsia" w:hAnsiTheme="minorHAnsi" w:cstheme="minorBidi"/>
               <w:noProof/>
               <w:kern w:val="2"/>
               <w:sz w:val="24"/>
@@ -10307,27 +10193,14 @@
       <w:r>
         <w:t xml:space="preserve">Table </w:t>
       </w:r>
-      <w:r>
-        <w:fldChar w:fldCharType="begin"/>
-      </w:r>
-      <w:r>
-        <w:instrText xml:space="preserve"> SEQ Table \* ARABIC </w:instrText>
-      </w:r>
-      <w:r>
-        <w:fldChar w:fldCharType="separate"/>
-      </w:r>
-      <w:r>
-        <w:rPr>
-          <w:noProof/>
-        </w:rPr>
-        <w:t>1</w:t>
-      </w:r>
-      <w:r>
-        <w:rPr>
-          <w:noProof/>
-        </w:rPr>
-        <w:fldChar w:fldCharType="end"/>
-      </w:r>
+      <w:fldSimple w:instr=" SEQ Table \* ARABIC ">
+        <w:r>
+          <w:rPr>
+            <w:noProof/>
+          </w:rPr>
+          <w:t>1</w:t>
+        </w:r>
+      </w:fldSimple>
       <w:bookmarkEnd w:id="33"/>
       <w:r>
         <w:t>. List of models</w:t>
@@ -13998,17 +13871,19 @@
       </w:r>
       <w:r>
         <w:rPr>
-          <w:sz w:val="24"/>
-          <w:szCs w:val="24"/>
-        </w:rPr>
-        <w:t>Appendi</w:t>
-      </w:r>
-      <w:r>
-        <w:rPr>
-          <w:sz w:val="24"/>
-          <w:szCs w:val="24"/>
-        </w:rPr>
-        <w:t>x A</w:t>
+          <w:rFonts w:hint="eastAsia"/>
+          <w:sz w:val="24"/>
+          <w:szCs w:val="24"/>
+        </w:rPr>
+        <w:t>附錄</w:t>
+      </w:r>
+      <w:r>
+        <w:rPr>
+          <w:rFonts w:hint="eastAsia"/>
+          <w:sz w:val="24"/>
+          <w:szCs w:val="24"/>
+        </w:rPr>
+        <w:t xml:space="preserve"> Appendix</w:t>
       </w:r>
       <w:r>
         <w:rPr>
@@ -14736,17 +14611,19 @@
       </w:r>
       <w:r>
         <w:rPr>
-          <w:sz w:val="24"/>
-          <w:szCs w:val="24"/>
-        </w:rPr>
-        <w:t>Appendi</w:t>
-      </w:r>
-      <w:r>
-        <w:rPr>
-          <w:sz w:val="24"/>
-          <w:szCs w:val="24"/>
-        </w:rPr>
-        <w:t>x B</w:t>
+          <w:rFonts w:hint="eastAsia"/>
+          <w:sz w:val="24"/>
+          <w:szCs w:val="24"/>
+        </w:rPr>
+        <w:t>附錄</w:t>
+      </w:r>
+      <w:r>
+        <w:rPr>
+          <w:rFonts w:hint="eastAsia"/>
+          <w:sz w:val="24"/>
+          <w:szCs w:val="24"/>
+        </w:rPr>
+        <w:t xml:space="preserve"> Appendix</w:t>
       </w:r>
       <w:r>
         <w:rPr>
@@ -15629,27 +15506,14 @@
       <w:r>
         <w:t xml:space="preserve">Figure </w:t>
       </w:r>
-      <w:r>
-        <w:fldChar w:fldCharType="begin"/>
-      </w:r>
-      <w:r>
-        <w:instrText xml:space="preserve"> SEQ Figure \* ARABIC </w:instrText>
-      </w:r>
-      <w:r>
-        <w:fldChar w:fldCharType="separate"/>
-      </w:r>
-      <w:r>
-        <w:rPr>
-          <w:noProof/>
-        </w:rPr>
-        <w:t>1</w:t>
-      </w:r>
-      <w:r>
-        <w:rPr>
-          <w:noProof/>
-        </w:rPr>
-        <w:fldChar w:fldCharType="end"/>
-      </w:r>
+      <w:fldSimple w:instr=" SEQ Figure \* ARABIC ">
+        <w:r>
+          <w:rPr>
+            <w:noProof/>
+          </w:rPr>
+          <w:t>1</w:t>
+        </w:r>
+      </w:fldSimple>
       <w:r>
         <w:t xml:space="preserve">. </w:t>
       </w:r>
@@ -19938,7 +19802,7 @@
           <w:sz w:val="24"/>
           <w:szCs w:val="24"/>
         </w:rPr>
-        <w:t>1</w:t>
+        <w:t>2</w:t>
       </w:r>
       <w:r>
         <w:rPr>
@@ -20008,109 +19872,109 @@
           <w:sz w:val="24"/>
           <w:szCs w:val="24"/>
         </w:rPr>
+        <w:t>3</w:t>
+      </w:r>
+      <w:r>
+        <w:rPr>
+          <w:rFonts w:eastAsia="標楷體"/>
+          <w:sz w:val="24"/>
+          <w:szCs w:val="24"/>
+        </w:rPr>
+        <w:fldChar w:fldCharType="end"/>
+      </w:r>
+      <w:r>
+        <w:rPr>
+          <w:rFonts w:eastAsia="標楷體"/>
+          <w:sz w:val="24"/>
+          <w:szCs w:val="24"/>
+        </w:rPr>
+        <w:t>.</w:t>
+      </w:r>
+      <w:r>
+        <w:rPr>
+          <w:rFonts w:eastAsia="標楷體"/>
+          <w:sz w:val="24"/>
+          <w:szCs w:val="24"/>
+        </w:rPr>
+        <w:t xml:space="preserve"> </w:t>
+      </w:r>
+      <w:r>
+        <w:rPr>
+          <w:rFonts w:eastAsia="標楷體"/>
+          <w:sz w:val="24"/>
+          <w:szCs w:val="24"/>
+        </w:rPr>
+        <w:t>From the time series</w:t>
+      </w:r>
+      <w:r>
+        <w:rPr>
+          <w:rFonts w:eastAsia="標楷體"/>
+          <w:sz w:val="24"/>
+          <w:szCs w:val="24"/>
+        </w:rPr>
+        <w:t xml:space="preserve"> plot</w:t>
+      </w:r>
+      <w:r>
+        <w:rPr>
+          <w:rFonts w:eastAsia="標楷體"/>
+          <w:sz w:val="24"/>
+          <w:szCs w:val="24"/>
+        </w:rPr>
+        <w:t xml:space="preserve"> (</w:t>
+      </w:r>
+      <w:r>
+        <w:rPr>
+          <w:rFonts w:eastAsia="標楷體"/>
+          <w:sz w:val="24"/>
+          <w:szCs w:val="24"/>
+        </w:rPr>
+        <w:fldChar w:fldCharType="begin"/>
+      </w:r>
+      <w:r>
+        <w:rPr>
+          <w:rFonts w:eastAsia="標楷體"/>
+          <w:sz w:val="24"/>
+          <w:szCs w:val="24"/>
+        </w:rPr>
+        <w:instrText xml:space="preserve"> REF _Ref409774502 \h </w:instrText>
+      </w:r>
+      <w:r>
+        <w:rPr>
+          <w:rFonts w:eastAsia="標楷體"/>
+          <w:sz w:val="24"/>
+          <w:szCs w:val="24"/>
+        </w:rPr>
+        <w:instrText xml:space="preserve"> \* MERGEFORMAT </w:instrText>
+      </w:r>
+      <w:r>
+        <w:rPr>
+          <w:rFonts w:eastAsia="標楷體"/>
+          <w:sz w:val="24"/>
+          <w:szCs w:val="24"/>
+        </w:rPr>
+      </w:r>
+      <w:r>
+        <w:rPr>
+          <w:rFonts w:eastAsia="標楷體"/>
+          <w:sz w:val="24"/>
+          <w:szCs w:val="24"/>
+        </w:rPr>
+        <w:fldChar w:fldCharType="separate"/>
+      </w:r>
+      <w:r>
+        <w:rPr>
+          <w:sz w:val="24"/>
+          <w:szCs w:val="24"/>
+        </w:rPr>
+        <w:t xml:space="preserve">Figure </w:t>
+      </w:r>
+      <w:r>
+        <w:rPr>
+          <w:noProof/>
+          <w:sz w:val="24"/>
+          <w:szCs w:val="24"/>
+        </w:rPr>
         <w:t>2</w:t>
-      </w:r>
-      <w:r>
-        <w:rPr>
-          <w:rFonts w:eastAsia="標楷體"/>
-          <w:sz w:val="24"/>
-          <w:szCs w:val="24"/>
-        </w:rPr>
-        <w:fldChar w:fldCharType="end"/>
-      </w:r>
-      <w:r>
-        <w:rPr>
-          <w:rFonts w:eastAsia="標楷體"/>
-          <w:sz w:val="24"/>
-          <w:szCs w:val="24"/>
-        </w:rPr>
-        <w:t>.</w:t>
-      </w:r>
-      <w:r>
-        <w:rPr>
-          <w:rFonts w:eastAsia="標楷體"/>
-          <w:sz w:val="24"/>
-          <w:szCs w:val="24"/>
-        </w:rPr>
-        <w:t xml:space="preserve"> </w:t>
-      </w:r>
-      <w:r>
-        <w:rPr>
-          <w:rFonts w:eastAsia="標楷體"/>
-          <w:sz w:val="24"/>
-          <w:szCs w:val="24"/>
-        </w:rPr>
-        <w:t>From the time series</w:t>
-      </w:r>
-      <w:r>
-        <w:rPr>
-          <w:rFonts w:eastAsia="標楷體"/>
-          <w:sz w:val="24"/>
-          <w:szCs w:val="24"/>
-        </w:rPr>
-        <w:t xml:space="preserve"> plot</w:t>
-      </w:r>
-      <w:r>
-        <w:rPr>
-          <w:rFonts w:eastAsia="標楷體"/>
-          <w:sz w:val="24"/>
-          <w:szCs w:val="24"/>
-        </w:rPr>
-        <w:t xml:space="preserve"> (</w:t>
-      </w:r>
-      <w:r>
-        <w:rPr>
-          <w:rFonts w:eastAsia="標楷體"/>
-          <w:sz w:val="24"/>
-          <w:szCs w:val="24"/>
-        </w:rPr>
-        <w:fldChar w:fldCharType="begin"/>
-      </w:r>
-      <w:r>
-        <w:rPr>
-          <w:rFonts w:eastAsia="標楷體"/>
-          <w:sz w:val="24"/>
-          <w:szCs w:val="24"/>
-        </w:rPr>
-        <w:instrText xml:space="preserve"> REF _Ref409774502 \h </w:instrText>
-      </w:r>
-      <w:r>
-        <w:rPr>
-          <w:rFonts w:eastAsia="標楷體"/>
-          <w:sz w:val="24"/>
-          <w:szCs w:val="24"/>
-        </w:rPr>
-        <w:instrText xml:space="preserve"> \* MERGEFORMAT </w:instrText>
-      </w:r>
-      <w:r>
-        <w:rPr>
-          <w:rFonts w:eastAsia="標楷體"/>
-          <w:sz w:val="24"/>
-          <w:szCs w:val="24"/>
-        </w:rPr>
-      </w:r>
-      <w:r>
-        <w:rPr>
-          <w:rFonts w:eastAsia="標楷體"/>
-          <w:sz w:val="24"/>
-          <w:szCs w:val="24"/>
-        </w:rPr>
-        <w:fldChar w:fldCharType="separate"/>
-      </w:r>
-      <w:r>
-        <w:rPr>
-          <w:sz w:val="24"/>
-          <w:szCs w:val="24"/>
-        </w:rPr>
-        <w:t xml:space="preserve">Figure </w:t>
-      </w:r>
-      <w:r>
-        <w:rPr>
-          <w:noProof/>
-          <w:sz w:val="24"/>
-          <w:szCs w:val="24"/>
-        </w:rPr>
-        <w:t>1</w:t>
       </w:r>
       <w:r>
         <w:rPr>
@@ -20426,7 +20290,7 @@
           <w:sz w:val="24"/>
           <w:szCs w:val="24"/>
         </w:rPr>
-        <w:t>2</w:t>
+        <w:t>3</w:t>
       </w:r>
       <w:r>
         <w:rPr>
@@ -20709,27 +20573,14 @@
       <w:r>
         <w:t xml:space="preserve">Table </w:t>
       </w:r>
-      <w:r>
-        <w:fldChar w:fldCharType="begin"/>
-      </w:r>
-      <w:r>
-        <w:instrText xml:space="preserve"> SEQ Table \* ARABIC </w:instrText>
-      </w:r>
-      <w:r>
-        <w:fldChar w:fldCharType="separate"/>
-      </w:r>
-      <w:r>
-        <w:rPr>
-          <w:noProof/>
-        </w:rPr>
-        <w:t>2</w:t>
-      </w:r>
-      <w:r>
-        <w:rPr>
-          <w:noProof/>
-        </w:rPr>
-        <w:fldChar w:fldCharType="end"/>
-      </w:r>
+      <w:fldSimple w:instr=" SEQ Table \* ARABIC ">
+        <w:r>
+          <w:rPr>
+            <w:noProof/>
+          </w:rPr>
+          <w:t>2</w:t>
+        </w:r>
+      </w:fldSimple>
       <w:bookmarkEnd w:id="54"/>
       <w:r>
         <w:t xml:space="preserve">. </w:t>
@@ -22041,27 +21892,14 @@
         <w:lastRenderedPageBreak/>
         <w:t xml:space="preserve">Figure </w:t>
       </w:r>
-      <w:r>
-        <w:fldChar w:fldCharType="begin"/>
-      </w:r>
-      <w:r>
-        <w:instrText xml:space="preserve"> SEQ Figure \* ARABIC </w:instrText>
-      </w:r>
-      <w:r>
-        <w:fldChar w:fldCharType="separate"/>
-      </w:r>
-      <w:r>
-        <w:rPr>
-          <w:noProof/>
-        </w:rPr>
-        <w:t>2</w:t>
-      </w:r>
-      <w:r>
-        <w:rPr>
-          <w:noProof/>
-        </w:rPr>
-        <w:fldChar w:fldCharType="end"/>
-      </w:r>
+      <w:fldSimple w:instr=" SEQ Figure \* ARABIC ">
+        <w:r>
+          <w:rPr>
+            <w:noProof/>
+          </w:rPr>
+          <w:t>2</w:t>
+        </w:r>
+      </w:fldSimple>
       <w:bookmarkEnd w:id="56"/>
       <w:r>
         <w:t xml:space="preserve">. </w:t>
@@ -22150,27 +21988,14 @@
       <w:r>
         <w:t xml:space="preserve">Figure </w:t>
       </w:r>
-      <w:r>
-        <w:fldChar w:fldCharType="begin"/>
-      </w:r>
-      <w:r>
-        <w:instrText xml:space="preserve"> SEQ Figure \* ARABIC </w:instrText>
-      </w:r>
-      <w:r>
-        <w:fldChar w:fldCharType="separate"/>
-      </w:r>
-      <w:r>
-        <w:rPr>
-          <w:noProof/>
-        </w:rPr>
-        <w:t>3</w:t>
-      </w:r>
-      <w:r>
-        <w:rPr>
-          <w:noProof/>
-        </w:rPr>
-        <w:fldChar w:fldCharType="end"/>
-      </w:r>
+      <w:fldSimple w:instr=" SEQ Figure \* ARABIC ">
+        <w:r>
+          <w:rPr>
+            <w:noProof/>
+          </w:rPr>
+          <w:t>3</w:t>
+        </w:r>
+      </w:fldSimple>
       <w:bookmarkEnd w:id="58"/>
       <w:r>
         <w:t>. Box plots for ratings of dramas</w:t>
@@ -22945,17 +22770,19 @@
       </w:r>
       <w:r>
         <w:rPr>
-          <w:sz w:val="24"/>
-          <w:szCs w:val="24"/>
-        </w:rPr>
-        <w:t>Appendi</w:t>
-      </w:r>
-      <w:r>
-        <w:rPr>
-          <w:sz w:val="24"/>
-          <w:szCs w:val="24"/>
-        </w:rPr>
-        <w:t>x C</w:t>
+          <w:rFonts w:hint="eastAsia"/>
+          <w:sz w:val="24"/>
+          <w:szCs w:val="24"/>
+        </w:rPr>
+        <w:t>附錄</w:t>
+      </w:r>
+      <w:r>
+        <w:rPr>
+          <w:rFonts w:hint="eastAsia"/>
+          <w:sz w:val="24"/>
+          <w:szCs w:val="24"/>
+        </w:rPr>
+        <w:t xml:space="preserve"> Appendix</w:t>
       </w:r>
       <w:r>
         <w:rPr>
@@ -23661,7 +23488,6 @@
           <w:sz w:val="24"/>
           <w:szCs w:val="24"/>
         </w:rPr>
-        <w:lastRenderedPageBreak/>
         <w:t xml:space="preserve">Surprisingly, </w:t>
       </w:r>
       <w:r>
@@ -24105,7 +23931,7 @@
           <w:sz w:val="24"/>
           <w:szCs w:val="24"/>
         </w:rPr>
-        <w:t>1</w:t>
+        <w:t>2</w:t>
       </w:r>
       <w:r>
         <w:rPr>
@@ -24592,27 +24418,14 @@
       <w:r>
         <w:t xml:space="preserve">Table </w:t>
       </w:r>
-      <w:r>
-        <w:fldChar w:fldCharType="begin"/>
-      </w:r>
-      <w:r>
-        <w:instrText xml:space="preserve"> SEQ Table \* ARABIC </w:instrText>
-      </w:r>
-      <w:r>
-        <w:fldChar w:fldCharType="separate"/>
-      </w:r>
-      <w:r>
-        <w:rPr>
-          <w:noProof/>
-        </w:rPr>
-        <w:t>3</w:t>
-      </w:r>
-      <w:r>
-        <w:rPr>
-          <w:noProof/>
-        </w:rPr>
-        <w:fldChar w:fldCharType="end"/>
-      </w:r>
+      <w:fldSimple w:instr=" SEQ Table \* ARABIC ">
+        <w:r>
+          <w:rPr>
+            <w:noProof/>
+          </w:rPr>
+          <w:t>3</w:t>
+        </w:r>
+      </w:fldSimple>
       <w:bookmarkEnd w:id="65"/>
       <w:r>
         <w:t>. MAPE of TV ratings predictions</w:t>
@@ -26649,6 +26462,7 @@
                 <w:sz w:val="24"/>
                 <w:szCs w:val="24"/>
               </w:rPr>
+              <w:lastRenderedPageBreak/>
               <w:t>ARIMA</w:t>
             </w:r>
           </w:p>
@@ -26998,7 +26812,6 @@
                 <w:sz w:val="24"/>
                 <w:szCs w:val="24"/>
               </w:rPr>
-              <w:lastRenderedPageBreak/>
               <w:t>NNA</w:t>
             </w:r>
           </w:p>
@@ -29471,27 +29284,14 @@
       <w:r>
         <w:t xml:space="preserve">Table </w:t>
       </w:r>
-      <w:r>
-        <w:fldChar w:fldCharType="begin"/>
-      </w:r>
-      <w:r>
-        <w:instrText xml:space="preserve"> SEQ Table \* ARABIC </w:instrText>
-      </w:r>
-      <w:r>
-        <w:fldChar w:fldCharType="separate"/>
-      </w:r>
-      <w:r>
-        <w:rPr>
-          <w:noProof/>
-        </w:rPr>
-        <w:t>4</w:t>
-      </w:r>
-      <w:r>
-        <w:rPr>
-          <w:noProof/>
-        </w:rPr>
-        <w:fldChar w:fldCharType="end"/>
-      </w:r>
+      <w:fldSimple w:instr=" SEQ Table \* ARABIC ">
+        <w:r>
+          <w:rPr>
+            <w:noProof/>
+          </w:rPr>
+          <w:t>4</w:t>
+        </w:r>
+      </w:fldSimple>
       <w:bookmarkEnd w:id="67"/>
       <w:r>
         <w:t>. MAE of TV ratings predictions</w:t>
@@ -34320,8 +34120,8 @@
           <w:rFonts w:ascii="Times New Roman" w:eastAsia="標楷體" w:hAnsi="Times New Roman"/>
         </w:rPr>
       </w:pPr>
-      <w:bookmarkStart w:id="77" w:name="OLE_LINK6"/>
-      <w:bookmarkStart w:id="78" w:name="_Toc412542228"/>
+      <w:bookmarkStart w:id="77" w:name="_Toc412542228"/>
+      <w:bookmarkStart w:id="78" w:name="OLE_LINK6"/>
       <w:r>
         <w:rPr>
           <w:rFonts w:ascii="Times New Roman" w:eastAsia="標楷體" w:hAnsi="Times New Roman"/>
@@ -34329,9 +34129,9 @@
         <w:lastRenderedPageBreak/>
         <w:t>B: Equations of neural network auto-regression</w:t>
       </w:r>
-      <w:bookmarkEnd w:id="78"/>
+      <w:bookmarkEnd w:id="77"/>
     </w:p>
-    <w:bookmarkEnd w:id="77"/>
+    <w:bookmarkEnd w:id="78"/>
     <w:p>
       <w:pPr>
         <w:spacing w:line="360" w:lineRule="auto"/>
@@ -34636,6 +34436,7 @@
           </m:e>
         </m:nary>
       </m:oMath>
+      <w:proofErr w:type="spellStart"/>
       <w:r>
         <w:rPr>
           <w:rFonts w:eastAsia="標楷體" w:hint="eastAsia"/>
@@ -34644,7 +34445,6 @@
         </w:rPr>
         <w:t>w</w:t>
       </w:r>
-      <w:proofErr w:type="spellStart"/>
       <w:r>
         <w:rPr>
           <w:rFonts w:eastAsia="標楷體"/>
@@ -34759,6 +34559,7 @@
           </m:e>
         </m:nary>
       </m:oMath>
+      <w:proofErr w:type="spellStart"/>
       <w:r>
         <w:rPr>
           <w:rFonts w:eastAsia="標楷體" w:hint="eastAsia"/>
@@ -34767,7 +34568,6 @@
         </w:rPr>
         <w:t>w</w:t>
       </w:r>
-      <w:proofErr w:type="spellStart"/>
       <w:r>
         <w:rPr>
           <w:rFonts w:eastAsia="標楷體"/>
@@ -35499,7 +35299,7 @@
         <w:noProof/>
         <w:sz w:val="24"/>
       </w:rPr>
-      <w:t>6</w:t>
+      <w:t>20</w:t>
     </w:r>
     <w:r>
       <w:rPr>
@@ -37753,7 +37553,7 @@
 </file>
 
 <file path=customXml/itemProps1.xml><?xml version="1.0" encoding="utf-8"?>
-<ds:datastoreItem xmlns:ds="http://schemas.openxmlformats.org/officeDocument/2006/customXml" ds:itemID="{A5D8C8C8-801B-449A-B312-7D2997A33B3C}">
+<ds:datastoreItem xmlns:ds="http://schemas.openxmlformats.org/officeDocument/2006/customXml" ds:itemID="{82AD4E50-2DBA-446D-A8FC-AF1905803184}">
   <ds:schemaRefs>
     <ds:schemaRef ds:uri="http://schemas.openxmlformats.org/officeDocument/2006/bibliography"/>
   </ds:schemaRefs>

</xml_diff>